<commit_message>
Add README.pdf and Rubric.pdf
</commit_message>
<xml_diff>
--- a/README.docx
+++ b/README.docx
@@ -1703,21 +1703,53 @@
     <w:p>
       <w:pPr>
         <w:pStyle w:val="602"/>
-        <w:ind w:left="-540" w:right="0" w:firstLine="0"/>
+        <w:ind w:left="-540" w:right="0" w:firstLine="540"/>
+        <w:spacing w:before="288" w:beforeAutospacing="0"/>
       </w:pPr>
       <w:r>
         <w:rPr>
           <w:highlight w:val="none"/>
         </w:rPr>
-        <w:t xml:space="preserve">                How to play:</w:t>
+        <w:t xml:space="preserve">In the goal of the game is to last for as many waves as possible. This is done by either placing towers in order to defend a base via the RTS mode, or by going into FPS mode and shooting enemies. The player can move by pushing forward on the right joystick to bring up </w:t>
+      </w:r>
+      <w:r>
+        <w:rPr>
+          <w:highlight w:val="none"/>
+        </w:rPr>
+        <w:t xml:space="preserve">the teleportation ring. From there, they can r</w:t>
+      </w:r>
+      <w:r>
+        <w:rPr>
+          <w:highlight w:val="none"/>
+        </w:rPr>
+        <w:t xml:space="preserve">elease the joystick to teleport </w:t>
+      </w:r>
+      <w:r>
+        <w:rPr>
+          <w:highlight w:val="none"/>
+        </w:rPr>
+        <w:t xml:space="preserve">to selected location. When near a tower or weapon, the player can h</w:t>
+      </w:r>
+      <w:r>
+        <w:rPr>
+          <w:highlight w:val="none"/>
+        </w:rPr>
+        <w:t xml:space="preserve">old the shoulder buttons on their </w:t>
+      </w:r>
+      <w:r>
+        <w:rPr>
+          <w:highlight w:val="none"/>
+        </w:rPr>
+        <w:t xml:space="preserve">controller (the middle finger) to grab it. If the player grabs a weapon, then they can press </w:t>
       </w:r>
       <w:r/>
-    </w:p>
-    <w:p>
-      <w:pPr>
-        <w:pStyle w:val="602"/>
-        <w:ind w:left="-540" w:right="0" w:firstLine="0"/>
-      </w:pPr>
+      <w:r>
+        <w:rPr>
+          <w:highlight w:val="none"/>
+        </w:rPr>
+        <w:t xml:space="preserve">the trigger button to fire it. </w:t>
+      </w:r>
+      <w:r/>
       <w:r>
         <w:rPr>
           <w:highlight w:val="none"/>
@@ -1728,80 +1760,23 @@
     <w:p>
       <w:pPr>
         <w:pStyle w:val="602"/>
-        <w:ind w:left="-540" w:right="0" w:firstLine="0"/>
+        <w:ind w:left="-540" w:right="0" w:firstLine="540"/>
+        <w:spacing w:before="288" w:beforeAutospacing="0"/>
+        <w:rPr>
+          <w:highlight w:val="none"/>
+        </w:rPr>
       </w:pPr>
       <w:r>
         <w:rPr>
           <w:highlight w:val="none"/>
         </w:rPr>
-        <w:t xml:space="preserve">· Push forward on the right joystick </w:t>
-      </w:r>
-      <w:r/>
-      <w:r>
-        <w:rPr>
-          <w:highlight w:val="none"/>
-        </w:rPr>
-        <w:t xml:space="preserve">to bring up the teleportation ring</w:t>
-      </w:r>
-      <w:r/>
-      <w:r>
-        <w:rPr>
-          <w:highlight w:val="none"/>
-        </w:rPr>
-      </w:r>
-    </w:p>
-    <w:p>
-      <w:pPr>
-        <w:pStyle w:val="602"/>
-        <w:ind w:left="-540" w:right="0" w:firstLine="0"/>
-      </w:pPr>
-      <w:r>
-        <w:rPr>
-          <w:highlight w:val="none"/>
-        </w:rPr>
-        <w:t xml:space="preserve">   · Release the joystick to teleport </w:t>
+        <w:t xml:space="preserve">The player can interact with the virtual world via a menu system. The player can press in on an analog stick OR press the menu button to open up the menu. There will be four buttons on the menu: Menu, (re)start, FPS, and RTS. Menu returns the player to the main menu, the (re)start button changes based on if the player is in the menu or game, but will bring the player to the main game. The player can switch between FPS and RTS mode via their respective buttons.</w:t>
       </w:r>
       <w:r>
         <w:rPr>
           <w:highlight w:val="none"/>
         </w:rPr>
-        <w:t xml:space="preserve">to selected location</w:t>
-      </w:r>
-      <w:r/>
-      <w:r>
-        <w:rPr>
-          <w:highlight w:val="none"/>
-        </w:rPr>
-      </w:r>
-    </w:p>
-    <w:p>
-      <w:pPr>
-        <w:pStyle w:val="602"/>
-        <w:ind w:left="-540" w:right="0" w:firstLine="0"/>
-      </w:pPr>
-      <w:r>
-        <w:rPr>
-          <w:highlight w:val="none"/>
-        </w:rPr>
-        <w:t xml:space="preserve">· Hold the shoulder buttons on your </w:t>
-      </w:r>
-      <w:r/>
-      <w:r>
-        <w:rPr>
-          <w:highlight w:val="none"/>
-        </w:rPr>
-        <w:t xml:space="preserve">controller (middle finger) to grab a </w:t>
-      </w:r>
-      <w:r>
-        <w:rPr>
-          <w:highlight w:val="none"/>
-        </w:rPr>
-        <w:t xml:space="preserve">weapon or tower.</w:t>
-      </w:r>
-      <w:r>
-        <w:rPr>
-          <w:highlight w:val="none"/>
-        </w:rPr>
+        <w:t xml:space="preserve"> </w:t>
       </w:r>
       <w:r>
         <w:rPr>
@@ -1812,7 +1787,8 @@
     <w:p>
       <w:pPr>
         <w:pStyle w:val="602"/>
-        <w:ind w:left="-540" w:right="0" w:firstLine="0"/>
+        <w:ind w:left="-540" w:right="0" w:firstLine="540"/>
+        <w:spacing w:before="288" w:beforeAutospacing="0"/>
         <w:rPr>
           <w:highlight w:val="none"/>
         </w:rPr>
@@ -1821,170 +1797,26 @@
         <w:rPr>
           <w:highlight w:val="none"/>
         </w:rPr>
-        <w:t xml:space="preserve">   · Press the trigger button when </w:t>
+        <w:t xml:space="preserve">Enemies will come in waves and attack the base. It is the player’s job to defend the base. </w:t>
       </w:r>
       <w:r>
         <w:rPr>
           <w:highlight w:val="none"/>
         </w:rPr>
-        <w:t xml:space="preserve">holding a weapon to fire it</w:t>
-      </w:r>
-      <w:r/>
-      <w:r>
-        <w:rPr>
-          <w:highlight w:val="none"/>
-        </w:rPr>
-      </w:r>
-    </w:p>
-    <w:p>
-      <w:pPr>
-        <w:pStyle w:val="602"/>
-        <w:ind w:left="-540" w:right="0" w:firstLine="0"/>
-        <w:rPr>
-          <w:highlight w:val="none"/>
-        </w:rPr>
-      </w:pPr>
-      <w:r>
-        <w:rPr>
-          <w:highlight w:val="none"/>
-        </w:rPr>
-        <w:t xml:space="preserve">· Press in on an analog stick OR press the menu button to open up a menu</w:t>
+        <w:t xml:space="preserve">This can be done either by placing towers down in RTS mode, or by going into FPS mode and shooting the enemies.</w:t>
       </w:r>
       <w:r>
         <w:rPr>
           <w:highlight w:val="none"/>
         </w:rPr>
-      </w:r>
-    </w:p>
-    <w:p>
-      <w:pPr>
-        <w:pStyle w:val="602"/>
-        <w:ind w:left="-540" w:right="0" w:firstLine="0"/>
-        <w:rPr>
-          <w:highlight w:val="none"/>
-        </w:rPr>
-      </w:pPr>
-      <w:r>
-        <w:rPr>
-          <w:highlight w:val="none"/>
-        </w:rPr>
-        <w:t xml:space="preserve">   </w:t>
+        <w:t xml:space="preserve"> They will gain money the more you defeat enemies. You can use money to purchase towers and place them on the map. </w:t>
       </w:r>
       <w:r>
         <w:rPr>
           <w:highlight w:val="none"/>
         </w:rPr>
-        <w:t xml:space="preserve">· Press Menu on the menu to return to this main menu</w:t>
+        <w:t xml:space="preserve">Each map is randomly generated, and is generated at the start of the game.</w:t>
       </w:r>
-      <w:r>
-        <w:rPr>
-          <w:highlight w:val="none"/>
-        </w:rPr>
-      </w:r>
-      <w:r>
-        <w:rPr>
-          <w:highlight w:val="none"/>
-        </w:rPr>
-      </w:r>
-    </w:p>
-    <w:p>
-      <w:pPr>
-        <w:pStyle w:val="602"/>
-        <w:ind w:left="-540" w:right="0" w:firstLine="0"/>
-      </w:pPr>
-      <w:r>
-        <w:rPr>
-          <w:highlight w:val="none"/>
-        </w:rPr>
-        <w:t xml:space="preserve">   </w:t>
-      </w:r>
-      <w:r>
-        <w:rPr>
-          <w:highlight w:val="none"/>
-        </w:rPr>
-        <w:t xml:space="preserve">· Press FPS on the menu to enter FPS mode</w:t>
-      </w:r>
-      <w:r/>
-      <w:r/>
-    </w:p>
-    <w:p>
-      <w:pPr>
-        <w:pStyle w:val="602"/>
-        <w:ind w:left="-540" w:right="0" w:firstLine="0"/>
-        <w:rPr>
-          <w:highlight w:val="none"/>
-        </w:rPr>
-      </w:pPr>
-      <w:r>
-        <w:rPr>
-          <w:highlight w:val="none"/>
-        </w:rPr>
-        <w:t xml:space="preserve">   </w:t>
-      </w:r>
-      <w:r>
-        <w:rPr>
-          <w:highlight w:val="none"/>
-        </w:rPr>
-        <w:t xml:space="preserve">· Press RTS on the menu to enter RTS mode</w:t>
-      </w:r>
-      <w:r>
-        <w:rPr>
-          <w:highlight w:val="none"/>
-        </w:rPr>
-      </w:r>
-      <w:r/>
-    </w:p>
-    <w:p>
-      <w:pPr>
-        <w:pStyle w:val="602"/>
-        <w:ind w:left="-540" w:right="0" w:firstLine="0"/>
-        <w:rPr>
-          <w:highlight w:val="none"/>
-        </w:rPr>
-      </w:pPr>
-      <w:r>
-        <w:rPr>
-          <w:highlight w:val="none"/>
-        </w:rPr>
-        <w:t xml:space="preserve">   </w:t>
-      </w:r>
-      <w:r>
-        <w:rPr>
-          <w:highlight w:val="none"/>
-        </w:rPr>
-        <w:t xml:space="preserve">· Press restart on the menu to restart the game</w:t>
-      </w:r>
-      <w:r>
-        <w:rPr>
-          <w:highlight w:val="none"/>
-        </w:rPr>
-      </w:r>
-      <w:r>
-        <w:rPr>
-          <w:highlight w:val="none"/>
-        </w:rPr>
-      </w:r>
-    </w:p>
-    <w:p>
-      <w:pPr>
-        <w:pStyle w:val="602"/>
-        <w:ind w:left="-540" w:right="0" w:firstLine="0"/>
-        <w:rPr>
-          <w:highlight w:val="none"/>
-        </w:rPr>
-      </w:pPr>
-      <w:r>
-        <w:rPr>
-          <w:highlight w:val="none"/>
-        </w:rPr>
-      </w:r>
-      <w:r>
-        <w:rPr>
-          <w:highlight w:val="none"/>
-        </w:rPr>
-        <w:t xml:space="preserve">· Pres</w:t>
-      </w:r>
-      <w:r/>
       <w:r>
         <w:rPr>
           <w:highlight w:val="none"/>

</xml_diff>